<commit_message>
Clean up text of Z31 spec.
</commit_message>
<xml_diff>
--- a/z-series/Digital-AV-Z31.docx
+++ b/z-series/Digital-AV-Z31.docx
@@ -2098,17 +2098,31 @@
           <w:sz w:val="28"/>
           <w:szCs w:val="28"/>
         </w:rPr>
-        <w:t>AV-</w:t>
-      </w:r>
-      <w:proofErr w:type="spellStart"/>
-      <w:r>
-        <w:rPr>
-          <w:sz w:val="28"/>
-          <w:szCs w:val="28"/>
-        </w:rPr>
-        <w:t>Writ.dx</w:t>
-      </w:r>
-      <w:proofErr w:type="spellEnd"/>
+        <w:t>AV-Writ</w:t>
+      </w:r>
+      <w:r>
+        <w:rPr>
+          <w:sz w:val="28"/>
+          <w:szCs w:val="28"/>
+        </w:rPr>
+        <w:t>-</w:t>
+      </w:r>
+      <w:proofErr w:type="gramStart"/>
+      <w:r>
+        <w:rPr>
+          <w:sz w:val="28"/>
+          <w:szCs w:val="28"/>
+        </w:rPr>
+        <w:t>*</w:t>
+      </w:r>
+      <w:r>
+        <w:rPr>
+          <w:sz w:val="28"/>
+          <w:szCs w:val="28"/>
+        </w:rPr>
+        <w:t>.dx</w:t>
+      </w:r>
+      <w:proofErr w:type="gramEnd"/>
       <w:r>
         <w:rPr>
           <w:sz w:val="28"/>
@@ -2121,7 +2135,28 @@
           <w:sz w:val="28"/>
           <w:szCs w:val="28"/>
         </w:rPr>
-        <w:t xml:space="preserve"> has </w:t>
+        <w:t>s</w:t>
+      </w:r>
+      <w:r>
+        <w:rPr>
+          <w:sz w:val="28"/>
+          <w:szCs w:val="28"/>
+        </w:rPr>
+        <w:t xml:space="preserve"> </w:t>
+      </w:r>
+      <w:r>
+        <w:rPr>
+          <w:sz w:val="28"/>
+          <w:szCs w:val="28"/>
+        </w:rPr>
+        <w:t>are</w:t>
+      </w:r>
+      <w:r>
+        <w:rPr>
+          <w:sz w:val="28"/>
+          <w:szCs w:val="28"/>
+        </w:rPr>
+        <w:t xml:space="preserve"> </w:t>
       </w:r>
       <w:r>
         <w:rPr>
@@ -2142,7 +2177,14 @@
           <w:sz w:val="28"/>
           <w:szCs w:val="28"/>
         </w:rPr>
-        <w:t xml:space="preserve">to handle disparate </w:t>
+        <w:t>that</w:t>
+      </w:r>
+      <w:r>
+        <w:rPr>
+          <w:sz w:val="28"/>
+          <w:szCs w:val="28"/>
+        </w:rPr>
+        <w:t xml:space="preserve"> handle disparate </w:t>
       </w:r>
       <w:r>
         <w:rPr>
@@ -2212,7 +2254,21 @@
           <w:sz w:val="28"/>
           <w:szCs w:val="28"/>
         </w:rPr>
-        <w:t xml:space="preserve"> the records widths for each variant.</w:t>
+        <w:t xml:space="preserve"> the records widths </w:t>
+      </w:r>
+      <w:r>
+        <w:rPr>
+          <w:sz w:val="28"/>
+          <w:szCs w:val="28"/>
+        </w:rPr>
+        <w:t>of</w:t>
+      </w:r>
+      <w:r>
+        <w:rPr>
+          <w:sz w:val="28"/>
+          <w:szCs w:val="28"/>
+        </w:rPr>
+        <w:t xml:space="preserve"> each variant.</w:t>
       </w:r>
       <w:r>
         <w:rPr>
@@ -2227,7 +2283,7 @@
           <w:sz w:val="28"/>
           <w:szCs w:val="28"/>
         </w:rPr>
-        <w:t>only</w:t>
+        <w:t>you</w:t>
       </w:r>
       <w:proofErr w:type="gramEnd"/>
       <w:r>
@@ -2235,7 +2291,42 @@
           <w:sz w:val="28"/>
           <w:szCs w:val="28"/>
         </w:rPr>
-        <w:t xml:space="preserve"> a single AV-Writ* file need be deployed with your application).  It is up to the developer to weigh the footprint versus features in that decision</w:t>
+        <w:t xml:space="preserve"> need only deploy</w:t>
+      </w:r>
+      <w:r>
+        <w:rPr>
+          <w:sz w:val="28"/>
+          <w:szCs w:val="28"/>
+        </w:rPr>
+        <w:t xml:space="preserve"> </w:t>
+      </w:r>
+      <w:r>
+        <w:rPr>
+          <w:sz w:val="28"/>
+          <w:szCs w:val="28"/>
+        </w:rPr>
+        <w:t xml:space="preserve">a </w:t>
+      </w:r>
+      <w:r>
+        <w:rPr>
+          <w:sz w:val="28"/>
+          <w:szCs w:val="28"/>
+        </w:rPr>
+        <w:t>single AV-Writ</w:t>
+      </w:r>
+      <w:r>
+        <w:rPr>
+          <w:sz w:val="28"/>
+          <w:szCs w:val="28"/>
+        </w:rPr>
+        <w:t>-</w:t>
+      </w:r>
+      <w:r>
+        <w:rPr>
+          <w:sz w:val="28"/>
+          <w:szCs w:val="28"/>
+        </w:rPr>
+        <w:t>* file with your application).  It is up to the developer to weigh the footprint versus features in that decision</w:t>
       </w:r>
     </w:p>
     <w:p>
@@ -2267,6 +2358,14 @@
         </w:rPr>
         <w:t>are those named AV-Writ</w:t>
       </w:r>
+      <w:r>
+        <w:rPr>
+          <w:rFonts w:asciiTheme="minorHAnsi" w:hAnsiTheme="minorHAnsi" w:cstheme="minorHAnsi"/>
+          <w:sz w:val="28"/>
+          <w:szCs w:val="28"/>
+        </w:rPr>
+        <w:t>-</w:t>
+      </w:r>
       <w:proofErr w:type="gramStart"/>
       <w:r>
         <w:rPr>
@@ -2596,6 +2695,14 @@
           <w:szCs w:val="28"/>
         </w:rPr>
         <w:t>The AV-Writ</w:t>
+      </w:r>
+      <w:r>
+        <w:rPr>
+          <w:rFonts w:asciiTheme="minorHAnsi" w:hAnsiTheme="minorHAnsi" w:cstheme="minorHAnsi"/>
+          <w:sz w:val="28"/>
+          <w:szCs w:val="28"/>
+        </w:rPr>
+        <w:t>-</w:t>
       </w:r>
       <w:proofErr w:type="gramStart"/>
       <w:r>
@@ -6647,24 +6754,38 @@
           <w:sz w:val="28"/>
           <w:szCs w:val="28"/>
         </w:rPr>
-        <w:t>AV-</w:t>
-      </w:r>
-      <w:proofErr w:type="spellStart"/>
-      <w:r>
-        <w:rPr>
-          <w:sz w:val="28"/>
-          <w:szCs w:val="28"/>
-        </w:rPr>
-        <w:t>W</w:t>
-      </w:r>
-      <w:r>
-        <w:rPr>
-          <w:sz w:val="28"/>
-          <w:szCs w:val="28"/>
-        </w:rPr>
-        <w:t>rit.dx</w:t>
-      </w:r>
-      <w:proofErr w:type="spellEnd"/>
+        <w:t>AV-W</w:t>
+      </w:r>
+      <w:r>
+        <w:rPr>
+          <w:sz w:val="28"/>
+          <w:szCs w:val="28"/>
+        </w:rPr>
+        <w:t>rit</w:t>
+      </w:r>
+      <w:r>
+        <w:rPr>
+          <w:sz w:val="28"/>
+          <w:szCs w:val="28"/>
+        </w:rPr>
+        <w:t>-</w:t>
+      </w:r>
+      <w:proofErr w:type="gramStart"/>
+      <w:r>
+        <w:rPr>
+          <w:sz w:val="28"/>
+          <w:szCs w:val="28"/>
+        </w:rPr>
+        <w:t>22</w:t>
+      </w:r>
+      <w:r>
+        <w:rPr>
+          <w:sz w:val="28"/>
+          <w:szCs w:val="28"/>
+        </w:rPr>
+        <w:t>.dx</w:t>
+      </w:r>
+      <w:proofErr w:type="gramEnd"/>
       <w:r>
         <w:rPr>
           <w:sz w:val="28"/>
@@ -10053,6 +10174,14 @@
           <w:sz w:val="28"/>
           <w:szCs w:val="28"/>
         </w:rPr>
+        <w:t>-22</w:t>
+      </w:r>
+      <w:r>
+        <w:rPr>
+          <w:noProof/>
+          <w:sz w:val="28"/>
+          <w:szCs w:val="28"/>
+        </w:rPr>
         <w:t xml:space="preserve">.dx and </w:t>
       </w:r>
       <w:r>
@@ -10069,7 +10198,15 @@
           <w:sz w:val="28"/>
           <w:szCs w:val="28"/>
         </w:rPr>
-        <w:t>-128</w:t>
+        <w:t>-1</w:t>
+      </w:r>
+      <w:r>
+        <w:rPr>
+          <w:noProof/>
+          <w:sz w:val="28"/>
+          <w:szCs w:val="28"/>
+        </w:rPr>
+        <w:t>6</w:t>
       </w:r>
       <w:r>
         <w:rPr>
@@ -14962,7 +15099,23 @@
           <w:sz w:val="28"/>
           <w:szCs w:val="28"/>
         </w:rPr>
-        <w:t>AV-Writ.dx</w:t>
+        <w:t>AV-Writ</w:t>
+      </w:r>
+      <w:r>
+        <w:rPr>
+          <w:noProof/>
+          <w:sz w:val="28"/>
+          <w:szCs w:val="28"/>
+        </w:rPr>
+        <w:t>-22</w:t>
+      </w:r>
+      <w:r>
+        <w:rPr>
+          <w:noProof/>
+          <w:sz w:val="28"/>
+          <w:szCs w:val="28"/>
+        </w:rPr>
+        <w:t>.dx</w:t>
       </w:r>
       <w:r>
         <w:rPr>
@@ -24672,7 +24825,11 @@
           </mc:Choice>
           <mc:Fallback>
             <w:pict>
-              <v:shape w14:anchorId="29316420" id="Text Box 21" o:spid="_x0000_s1039" type="#_x0000_t202" style="position:absolute;margin-left:-3.9pt;margin-top:80.75pt;width:350.7pt;height:25.8pt;z-index:251728896;visibility:visible;mso-wrap-style:square;mso-width-percent:0;mso-height-percent:0;mso-wrap-distance-left:9pt;mso-wrap-distance-top:3.6pt;mso-wrap-distance-right:9pt;mso-wrap-distance-bottom:3.6pt;mso-position-horizontal:absolute;mso-position-horizontal-relative:margin;mso-position-vertical:absolute;mso-position-vertical-relative:page;mso-width-percent:0;mso-height-percent:0;mso-width-relative:margin;mso-height-relative:margin;v-text-anchor:top" o:gfxdata="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" stroked="f">
+              <v:shapetype w14:anchorId="29316420" id="_x0000_t202" coordsize="21600,21600" o:spt="202" path="m,l,21600r21600,l21600,xe">
+                <v:stroke joinstyle="miter"/>
+                <v:path gradientshapeok="t" o:connecttype="rect"/>
+              </v:shapetype>
+              <v:shape id="Text Box 21" o:spid="_x0000_s1039" type="#_x0000_t202" style="position:absolute;margin-left:-3.9pt;margin-top:80.75pt;width:350.7pt;height:25.8pt;z-index:251728896;visibility:visible;mso-wrap-style:square;mso-width-percent:0;mso-height-percent:0;mso-wrap-distance-left:9pt;mso-wrap-distance-top:3.6pt;mso-wrap-distance-right:9pt;mso-wrap-distance-bottom:3.6pt;mso-position-horizontal:absolute;mso-position-horizontal-relative:margin;mso-position-vertical:absolute;mso-position-vertical-relative:page;mso-width-percent:0;mso-height-percent:0;mso-width-relative:margin;mso-height-relative:margin;v-text-anchor:top" o:gfxdata="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" stroked="f">
                 <v:textbox inset="0,0,0,0">
                   <w:txbxContent>
                     <w:tbl>
@@ -37346,7 +37503,157 @@
           <w:sz w:val="28"/>
           <w:szCs w:val="28"/>
         </w:rPr>
-        <w:t xml:space="preserve"> found in AV-</w:t>
+        <w:t xml:space="preserve"> found in AV-Writ</w:t>
+      </w:r>
+      <w:r>
+        <w:rPr>
+          <w:rFonts w:asciiTheme="minorHAnsi" w:hAnsiTheme="minorHAnsi" w:cstheme="minorHAnsi"/>
+          <w:sz w:val="28"/>
+          <w:szCs w:val="28"/>
+        </w:rPr>
+        <w:t>-22</w:t>
+      </w:r>
+      <w:r>
+        <w:rPr>
+          <w:rFonts w:asciiTheme="minorHAnsi" w:hAnsiTheme="minorHAnsi" w:cstheme="minorHAnsi"/>
+          <w:sz w:val="28"/>
+          <w:szCs w:val="28"/>
+        </w:rPr>
+        <w:t>.dx</w:t>
+      </w:r>
+      <w:r>
+        <w:rPr>
+          <w:rFonts w:asciiTheme="minorHAnsi" w:hAnsiTheme="minorHAnsi" w:cstheme="minorHAnsi"/>
+          <w:sz w:val="28"/>
+          <w:szCs w:val="28"/>
+        </w:rPr>
+        <w:t>. And both</w:t>
+      </w:r>
+      <w:r>
+        <w:rPr>
+          <w:rFonts w:asciiTheme="minorHAnsi" w:hAnsiTheme="minorHAnsi" w:cstheme="minorHAnsi"/>
+          <w:sz w:val="28"/>
+          <w:szCs w:val="28"/>
+        </w:rPr>
+        <w:t xml:space="preserve"> represent Part-of-Speech</w:t>
+      </w:r>
+      <w:r>
+        <w:rPr>
+          <w:rFonts w:asciiTheme="minorHAnsi" w:hAnsiTheme="minorHAnsi" w:cstheme="minorHAnsi"/>
+          <w:sz w:val="28"/>
+          <w:szCs w:val="28"/>
+        </w:rPr>
+        <w:t xml:space="preserve">, </w:t>
+      </w:r>
+      <w:r>
+        <w:rPr>
+          <w:rFonts w:asciiTheme="minorHAnsi" w:hAnsiTheme="minorHAnsi" w:cstheme="minorHAnsi"/>
+          <w:sz w:val="28"/>
+          <w:szCs w:val="28"/>
+        </w:rPr>
+        <w:t xml:space="preserve">in </w:t>
+      </w:r>
+      <w:r>
+        <w:rPr>
+          <w:rFonts w:asciiTheme="minorHAnsi" w:hAnsiTheme="minorHAnsi" w:cstheme="minorHAnsi"/>
+          <w:sz w:val="28"/>
+          <w:szCs w:val="28"/>
+        </w:rPr>
+        <w:t xml:space="preserve">different, </w:t>
+      </w:r>
+      <w:r>
+        <w:rPr>
+          <w:rFonts w:asciiTheme="minorHAnsi" w:hAnsiTheme="minorHAnsi" w:cstheme="minorHAnsi"/>
+          <w:sz w:val="28"/>
+          <w:szCs w:val="28"/>
+        </w:rPr>
+        <w:t xml:space="preserve">but related manners.  </w:t>
+      </w:r>
+      <w:proofErr w:type="gramStart"/>
+      <w:r>
+        <w:rPr>
+          <w:rFonts w:asciiTheme="minorHAnsi" w:hAnsiTheme="minorHAnsi" w:cstheme="minorHAnsi"/>
+          <w:sz w:val="28"/>
+          <w:szCs w:val="28"/>
+        </w:rPr>
+        <w:t>POS(</w:t>
+      </w:r>
+      <w:proofErr w:type="gramEnd"/>
+      <w:r>
+        <w:rPr>
+          <w:rFonts w:asciiTheme="minorHAnsi" w:hAnsiTheme="minorHAnsi" w:cstheme="minorHAnsi"/>
+          <w:sz w:val="28"/>
+          <w:szCs w:val="28"/>
+        </w:rPr>
+        <w:t xml:space="preserve">12) is entirely bitwise, and therefore easier to make programmatic determinations based upon that field. </w:t>
+      </w:r>
+      <w:proofErr w:type="gramStart"/>
+      <w:r>
+        <w:rPr>
+          <w:rFonts w:asciiTheme="minorHAnsi" w:hAnsiTheme="minorHAnsi" w:cstheme="minorHAnsi"/>
+          <w:sz w:val="28"/>
+          <w:szCs w:val="28"/>
+        </w:rPr>
+        <w:t>POS(</w:t>
+      </w:r>
+      <w:proofErr w:type="gramEnd"/>
+      <w:r>
+        <w:rPr>
+          <w:rFonts w:asciiTheme="minorHAnsi" w:hAnsiTheme="minorHAnsi" w:cstheme="minorHAnsi"/>
+          <w:sz w:val="28"/>
+          <w:szCs w:val="28"/>
+        </w:rPr>
+        <w:t xml:space="preserve">32) is a 5-bit encoded string. Decoding the 32-bit value into a string can be performed using the reference code cited </w:t>
+      </w:r>
+      <w:r>
+        <w:rPr>
+          <w:rFonts w:asciiTheme="minorHAnsi" w:hAnsiTheme="minorHAnsi" w:cstheme="minorHAnsi"/>
+          <w:sz w:val="28"/>
+          <w:szCs w:val="28"/>
+        </w:rPr>
+        <w:t xml:space="preserve">on this page </w:t>
+      </w:r>
+      <w:r>
+        <w:rPr>
+          <w:rFonts w:asciiTheme="minorHAnsi" w:hAnsiTheme="minorHAnsi" w:cstheme="minorHAnsi"/>
+          <w:sz w:val="28"/>
+          <w:szCs w:val="28"/>
+        </w:rPr>
+        <w:t xml:space="preserve">below.  POS tagging was </w:t>
+      </w:r>
+      <w:r>
+        <w:rPr>
+          <w:rFonts w:asciiTheme="minorHAnsi" w:hAnsiTheme="minorHAnsi" w:cstheme="minorHAnsi"/>
+          <w:sz w:val="28"/>
+          <w:szCs w:val="28"/>
+        </w:rPr>
+        <w:t>extracted from</w:t>
+      </w:r>
+      <w:r>
+        <w:rPr>
+          <w:rFonts w:asciiTheme="minorHAnsi" w:hAnsiTheme="minorHAnsi" w:cstheme="minorHAnsi"/>
+          <w:sz w:val="28"/>
+          <w:szCs w:val="28"/>
+        </w:rPr>
+        <w:t xml:space="preserve"> Morph-Adorner (also cited below). </w:t>
+      </w:r>
+      <w:proofErr w:type="gramStart"/>
+      <w:r>
+        <w:rPr>
+          <w:rFonts w:asciiTheme="minorHAnsi" w:hAnsiTheme="minorHAnsi" w:cstheme="minorHAnsi"/>
+          <w:sz w:val="28"/>
+          <w:szCs w:val="28"/>
+        </w:rPr>
+        <w:t>POS(</w:t>
+      </w:r>
+      <w:proofErr w:type="gramEnd"/>
+      <w:r>
+        <w:rPr>
+          <w:rFonts w:asciiTheme="minorHAnsi" w:hAnsiTheme="minorHAnsi" w:cstheme="minorHAnsi"/>
+          <w:sz w:val="28"/>
+          <w:szCs w:val="28"/>
+        </w:rPr>
+        <w:t xml:space="preserve">12) is derived both from the </w:t>
       </w:r>
       <w:proofErr w:type="spellStart"/>
       <w:r>
@@ -37355,7 +37662,7 @@
           <w:sz w:val="28"/>
           <w:szCs w:val="28"/>
         </w:rPr>
-        <w:t>Writ.dx</w:t>
+        <w:t>MorphAdorner</w:t>
       </w:r>
       <w:proofErr w:type="spellEnd"/>
       <w:r>
@@ -37364,23 +37671,25 @@
           <w:sz w:val="28"/>
           <w:szCs w:val="28"/>
         </w:rPr>
-        <w:t>. And both</w:t>
-      </w:r>
+        <w:t xml:space="preserve"> tag and innate knowledge in the Digital-AV compiler of pronouns and morphology. </w:t>
+      </w:r>
+      <w:proofErr w:type="gramStart"/>
       <w:r>
         <w:rPr>
           <w:rFonts w:asciiTheme="minorHAnsi" w:hAnsiTheme="minorHAnsi" w:cstheme="minorHAnsi"/>
           <w:sz w:val="28"/>
           <w:szCs w:val="28"/>
         </w:rPr>
-        <w:t xml:space="preserve"> represent Part-of-Speech</w:t>
-      </w:r>
+        <w:t>POS(</w:t>
+      </w:r>
+      <w:proofErr w:type="gramEnd"/>
       <w:r>
         <w:rPr>
           <w:rFonts w:asciiTheme="minorHAnsi" w:hAnsiTheme="minorHAnsi" w:cstheme="minorHAnsi"/>
           <w:sz w:val="28"/>
           <w:szCs w:val="28"/>
         </w:rPr>
-        <w:t xml:space="preserve">, </w:t>
+        <w:t>32) is an encoded human-readable string.</w:t>
       </w:r>
       <w:r>
         <w:rPr>
@@ -37388,7 +37697,7 @@
           <w:sz w:val="28"/>
           <w:szCs w:val="28"/>
         </w:rPr>
-        <w:t xml:space="preserve">in </w:t>
+        <w:t xml:space="preserve"> An </w:t>
       </w:r>
       <w:r>
         <w:rPr>
@@ -37396,7 +37705,7 @@
           <w:sz w:val="28"/>
           <w:szCs w:val="28"/>
         </w:rPr>
-        <w:t xml:space="preserve">different, </w:t>
+        <w:t>earlier</w:t>
       </w:r>
       <w:r>
         <w:rPr>
@@ -37404,7 +37713,15 @@
           <w:sz w:val="28"/>
           <w:szCs w:val="28"/>
         </w:rPr>
-        <w:t xml:space="preserve">but related manners.  </w:t>
+        <w:t xml:space="preserve"> version of the SDK contained a HashMap, mapping </w:t>
+      </w:r>
+      <w:r>
+        <w:rPr>
+          <w:rFonts w:asciiTheme="minorHAnsi" w:hAnsiTheme="minorHAnsi" w:cstheme="minorHAnsi"/>
+          <w:sz w:val="28"/>
+          <w:szCs w:val="28"/>
+        </w:rPr>
+        <w:t xml:space="preserve">each </w:t>
       </w:r>
       <w:proofErr w:type="gramStart"/>
       <w:r>
@@ -37422,7 +37739,95 @@
           <w:sz w:val="28"/>
           <w:szCs w:val="28"/>
         </w:rPr>
-        <w:t xml:space="preserve">12) is entirely bitwise, and therefore easier to make programmatic determinations based upon that field. </w:t>
+        <w:t xml:space="preserve">32) </w:t>
+      </w:r>
+      <w:r>
+        <w:rPr>
+          <w:rFonts w:asciiTheme="minorHAnsi" w:hAnsiTheme="minorHAnsi" w:cstheme="minorHAnsi"/>
+          <w:sz w:val="28"/>
+          <w:szCs w:val="28"/>
+        </w:rPr>
+        <w:t xml:space="preserve">value </w:t>
+      </w:r>
+      <w:r>
+        <w:rPr>
+          <w:rFonts w:asciiTheme="minorHAnsi" w:hAnsiTheme="minorHAnsi" w:cstheme="minorHAnsi"/>
+          <w:sz w:val="28"/>
+          <w:szCs w:val="28"/>
+        </w:rPr>
+        <w:t>into a collection of POS(12)</w:t>
+      </w:r>
+      <w:r>
+        <w:rPr>
+          <w:rFonts w:asciiTheme="minorHAnsi" w:hAnsiTheme="minorHAnsi" w:cstheme="minorHAnsi"/>
+          <w:sz w:val="28"/>
+          <w:szCs w:val="28"/>
+        </w:rPr>
+        <w:t xml:space="preserve"> values</w:t>
+      </w:r>
+      <w:r>
+        <w:rPr>
+          <w:rFonts w:asciiTheme="minorHAnsi" w:hAnsiTheme="minorHAnsi" w:cstheme="minorHAnsi"/>
+          <w:sz w:val="28"/>
+          <w:szCs w:val="28"/>
+        </w:rPr>
+        <w:t xml:space="preserve">. However, that file </w:t>
+      </w:r>
+      <w:r>
+        <w:rPr>
+          <w:rFonts w:asciiTheme="minorHAnsi" w:hAnsiTheme="minorHAnsi" w:cstheme="minorHAnsi"/>
+          <w:sz w:val="28"/>
+          <w:szCs w:val="28"/>
+        </w:rPr>
+        <w:t xml:space="preserve">was deemed incomplete and has been eliminated from the SDK. </w:t>
+      </w:r>
+      <w:r>
+        <w:rPr>
+          <w:rFonts w:asciiTheme="minorHAnsi" w:hAnsiTheme="minorHAnsi" w:cstheme="minorHAnsi"/>
+          <w:sz w:val="28"/>
+          <w:szCs w:val="28"/>
+        </w:rPr>
+        <w:t>That</w:t>
+      </w:r>
+      <w:r>
+        <w:rPr>
+          <w:rFonts w:asciiTheme="minorHAnsi" w:hAnsiTheme="minorHAnsi" w:cstheme="minorHAnsi"/>
+          <w:sz w:val="28"/>
+          <w:szCs w:val="28"/>
+        </w:rPr>
+        <w:t xml:space="preserve"> mapping</w:t>
+      </w:r>
+      <w:r>
+        <w:rPr>
+          <w:rFonts w:asciiTheme="minorHAnsi" w:hAnsiTheme="minorHAnsi" w:cstheme="minorHAnsi"/>
+          <w:sz w:val="28"/>
+          <w:szCs w:val="28"/>
+        </w:rPr>
+        <w:t xml:space="preserve"> might be useful, but is easily </w:t>
+      </w:r>
+      <w:r>
+        <w:rPr>
+          <w:rFonts w:asciiTheme="minorHAnsi" w:hAnsiTheme="minorHAnsi" w:cstheme="minorHAnsi"/>
+          <w:sz w:val="28"/>
+          <w:szCs w:val="28"/>
+        </w:rPr>
+        <w:t xml:space="preserve">reconstructed </w:t>
+      </w:r>
+      <w:r>
+        <w:rPr>
+          <w:rFonts w:asciiTheme="minorHAnsi" w:hAnsiTheme="minorHAnsi" w:cstheme="minorHAnsi"/>
+          <w:sz w:val="28"/>
+          <w:szCs w:val="28"/>
+        </w:rPr>
+        <w:t>from AV-Writ</w:t>
+      </w:r>
+      <w:r>
+        <w:rPr>
+          <w:rFonts w:asciiTheme="minorHAnsi" w:hAnsiTheme="minorHAnsi" w:cstheme="minorHAnsi"/>
+          <w:sz w:val="28"/>
+          <w:szCs w:val="28"/>
+        </w:rPr>
+        <w:t>-</w:t>
       </w:r>
       <w:proofErr w:type="gramStart"/>
       <w:r>
@@ -37431,243 +37836,15 @@
           <w:sz w:val="28"/>
           <w:szCs w:val="28"/>
         </w:rPr>
-        <w:t>POS(</w:t>
-      </w:r>
-      <w:proofErr w:type="gramEnd"/>
+        <w:t>22</w:t>
+      </w:r>
       <w:r>
         <w:rPr>
           <w:rFonts w:asciiTheme="minorHAnsi" w:hAnsiTheme="minorHAnsi" w:cstheme="minorHAnsi"/>
           <w:sz w:val="28"/>
           <w:szCs w:val="28"/>
         </w:rPr>
-        <w:t xml:space="preserve">32) is a 5-bit encoded string. Decoding the 32-bit value into a string can be performed using the reference code cited </w:t>
-      </w:r>
-      <w:r>
-        <w:rPr>
-          <w:rFonts w:asciiTheme="minorHAnsi" w:hAnsiTheme="minorHAnsi" w:cstheme="minorHAnsi"/>
-          <w:sz w:val="28"/>
-          <w:szCs w:val="28"/>
-        </w:rPr>
-        <w:t xml:space="preserve">on this page </w:t>
-      </w:r>
-      <w:r>
-        <w:rPr>
-          <w:rFonts w:asciiTheme="minorHAnsi" w:hAnsiTheme="minorHAnsi" w:cstheme="minorHAnsi"/>
-          <w:sz w:val="28"/>
-          <w:szCs w:val="28"/>
-        </w:rPr>
-        <w:t xml:space="preserve">below.  POS tagging was </w:t>
-      </w:r>
-      <w:r>
-        <w:rPr>
-          <w:rFonts w:asciiTheme="minorHAnsi" w:hAnsiTheme="minorHAnsi" w:cstheme="minorHAnsi"/>
-          <w:sz w:val="28"/>
-          <w:szCs w:val="28"/>
-        </w:rPr>
-        <w:t>extracted from</w:t>
-      </w:r>
-      <w:r>
-        <w:rPr>
-          <w:rFonts w:asciiTheme="minorHAnsi" w:hAnsiTheme="minorHAnsi" w:cstheme="minorHAnsi"/>
-          <w:sz w:val="28"/>
-          <w:szCs w:val="28"/>
-        </w:rPr>
-        <w:t xml:space="preserve"> Morph-Adorner (also cited below). </w:t>
-      </w:r>
-      <w:proofErr w:type="gramStart"/>
-      <w:r>
-        <w:rPr>
-          <w:rFonts w:asciiTheme="minorHAnsi" w:hAnsiTheme="minorHAnsi" w:cstheme="minorHAnsi"/>
-          <w:sz w:val="28"/>
-          <w:szCs w:val="28"/>
-        </w:rPr>
-        <w:t>POS(</w:t>
-      </w:r>
-      <w:proofErr w:type="gramEnd"/>
-      <w:r>
-        <w:rPr>
-          <w:rFonts w:asciiTheme="minorHAnsi" w:hAnsiTheme="minorHAnsi" w:cstheme="minorHAnsi"/>
-          <w:sz w:val="28"/>
-          <w:szCs w:val="28"/>
-        </w:rPr>
-        <w:t xml:space="preserve">12) is derived both from the </w:t>
-      </w:r>
-      <w:proofErr w:type="spellStart"/>
-      <w:r>
-        <w:rPr>
-          <w:rFonts w:asciiTheme="minorHAnsi" w:hAnsiTheme="minorHAnsi" w:cstheme="minorHAnsi"/>
-          <w:sz w:val="28"/>
-          <w:szCs w:val="28"/>
-        </w:rPr>
-        <w:t>MorphAdorner</w:t>
-      </w:r>
-      <w:proofErr w:type="spellEnd"/>
-      <w:r>
-        <w:rPr>
-          <w:rFonts w:asciiTheme="minorHAnsi" w:hAnsiTheme="minorHAnsi" w:cstheme="minorHAnsi"/>
-          <w:sz w:val="28"/>
-          <w:szCs w:val="28"/>
-        </w:rPr>
-        <w:t xml:space="preserve"> tag and innate knowledge in the Digital-AV compiler of pronouns and morphology. </w:t>
-      </w:r>
-      <w:proofErr w:type="gramStart"/>
-      <w:r>
-        <w:rPr>
-          <w:rFonts w:asciiTheme="minorHAnsi" w:hAnsiTheme="minorHAnsi" w:cstheme="minorHAnsi"/>
-          <w:sz w:val="28"/>
-          <w:szCs w:val="28"/>
-        </w:rPr>
-        <w:t>POS(</w:t>
-      </w:r>
-      <w:proofErr w:type="gramEnd"/>
-      <w:r>
-        <w:rPr>
-          <w:rFonts w:asciiTheme="minorHAnsi" w:hAnsiTheme="minorHAnsi" w:cstheme="minorHAnsi"/>
-          <w:sz w:val="28"/>
-          <w:szCs w:val="28"/>
-        </w:rPr>
-        <w:t>32) is an encoded human-readable string.</w:t>
-      </w:r>
-      <w:r>
-        <w:rPr>
-          <w:rFonts w:asciiTheme="minorHAnsi" w:hAnsiTheme="minorHAnsi" w:cstheme="minorHAnsi"/>
-          <w:sz w:val="28"/>
-          <w:szCs w:val="28"/>
-        </w:rPr>
-        <w:t xml:space="preserve"> An </w:t>
-      </w:r>
-      <w:r>
-        <w:rPr>
-          <w:rFonts w:asciiTheme="minorHAnsi" w:hAnsiTheme="minorHAnsi" w:cstheme="minorHAnsi"/>
-          <w:sz w:val="28"/>
-          <w:szCs w:val="28"/>
-        </w:rPr>
-        <w:t>earlier</w:t>
-      </w:r>
-      <w:r>
-        <w:rPr>
-          <w:rFonts w:asciiTheme="minorHAnsi" w:hAnsiTheme="minorHAnsi" w:cstheme="minorHAnsi"/>
-          <w:sz w:val="28"/>
-          <w:szCs w:val="28"/>
-        </w:rPr>
-        <w:t xml:space="preserve"> version of the SDK contained a HashMap, mapping </w:t>
-      </w:r>
-      <w:r>
-        <w:rPr>
-          <w:rFonts w:asciiTheme="minorHAnsi" w:hAnsiTheme="minorHAnsi" w:cstheme="minorHAnsi"/>
-          <w:sz w:val="28"/>
-          <w:szCs w:val="28"/>
-        </w:rPr>
-        <w:t xml:space="preserve">each </w:t>
-      </w:r>
-      <w:proofErr w:type="gramStart"/>
-      <w:r>
-        <w:rPr>
-          <w:rFonts w:asciiTheme="minorHAnsi" w:hAnsiTheme="minorHAnsi" w:cstheme="minorHAnsi"/>
-          <w:sz w:val="28"/>
-          <w:szCs w:val="28"/>
-        </w:rPr>
-        <w:t>POS(</w:t>
-      </w:r>
-      <w:proofErr w:type="gramEnd"/>
-      <w:r>
-        <w:rPr>
-          <w:rFonts w:asciiTheme="minorHAnsi" w:hAnsiTheme="minorHAnsi" w:cstheme="minorHAnsi"/>
-          <w:sz w:val="28"/>
-          <w:szCs w:val="28"/>
-        </w:rPr>
-        <w:t xml:space="preserve">32) </w:t>
-      </w:r>
-      <w:r>
-        <w:rPr>
-          <w:rFonts w:asciiTheme="minorHAnsi" w:hAnsiTheme="minorHAnsi" w:cstheme="minorHAnsi"/>
-          <w:sz w:val="28"/>
-          <w:szCs w:val="28"/>
-        </w:rPr>
-        <w:t xml:space="preserve">value </w:t>
-      </w:r>
-      <w:r>
-        <w:rPr>
-          <w:rFonts w:asciiTheme="minorHAnsi" w:hAnsiTheme="minorHAnsi" w:cstheme="minorHAnsi"/>
-          <w:sz w:val="28"/>
-          <w:szCs w:val="28"/>
-        </w:rPr>
-        <w:t>into a collection of POS(12)</w:t>
-      </w:r>
-      <w:r>
-        <w:rPr>
-          <w:rFonts w:asciiTheme="minorHAnsi" w:hAnsiTheme="minorHAnsi" w:cstheme="minorHAnsi"/>
-          <w:sz w:val="28"/>
-          <w:szCs w:val="28"/>
-        </w:rPr>
-        <w:t xml:space="preserve"> values</w:t>
-      </w:r>
-      <w:r>
-        <w:rPr>
-          <w:rFonts w:asciiTheme="minorHAnsi" w:hAnsiTheme="minorHAnsi" w:cstheme="minorHAnsi"/>
-          <w:sz w:val="28"/>
-          <w:szCs w:val="28"/>
-        </w:rPr>
-        <w:t xml:space="preserve">. However, that file </w:t>
-      </w:r>
-      <w:r>
-        <w:rPr>
-          <w:rFonts w:asciiTheme="minorHAnsi" w:hAnsiTheme="minorHAnsi" w:cstheme="minorHAnsi"/>
-          <w:sz w:val="28"/>
-          <w:szCs w:val="28"/>
-        </w:rPr>
-        <w:t xml:space="preserve">was deemed incomplete and has been eliminated from the SDK. </w:t>
-      </w:r>
-      <w:r>
-        <w:rPr>
-          <w:rFonts w:asciiTheme="minorHAnsi" w:hAnsiTheme="minorHAnsi" w:cstheme="minorHAnsi"/>
-          <w:sz w:val="28"/>
-          <w:szCs w:val="28"/>
-        </w:rPr>
-        <w:t>That</w:t>
-      </w:r>
-      <w:r>
-        <w:rPr>
-          <w:rFonts w:asciiTheme="minorHAnsi" w:hAnsiTheme="minorHAnsi" w:cstheme="minorHAnsi"/>
-          <w:sz w:val="28"/>
-          <w:szCs w:val="28"/>
-        </w:rPr>
-        <w:t xml:space="preserve"> mapping</w:t>
-      </w:r>
-      <w:r>
-        <w:rPr>
-          <w:rFonts w:asciiTheme="minorHAnsi" w:hAnsiTheme="minorHAnsi" w:cstheme="minorHAnsi"/>
-          <w:sz w:val="28"/>
-          <w:szCs w:val="28"/>
-        </w:rPr>
-        <w:t xml:space="preserve"> might be useful, but is easily </w:t>
-      </w:r>
-      <w:r>
-        <w:rPr>
-          <w:rFonts w:asciiTheme="minorHAnsi" w:hAnsiTheme="minorHAnsi" w:cstheme="minorHAnsi"/>
-          <w:sz w:val="28"/>
-          <w:szCs w:val="28"/>
-        </w:rPr>
-        <w:t>from AV-</w:t>
-      </w:r>
-      <w:proofErr w:type="spellStart"/>
-      <w:proofErr w:type="gramStart"/>
-      <w:r>
-        <w:rPr>
-          <w:rFonts w:asciiTheme="minorHAnsi" w:hAnsiTheme="minorHAnsi" w:cstheme="minorHAnsi"/>
-          <w:sz w:val="28"/>
-          <w:szCs w:val="28"/>
-        </w:rPr>
-        <w:t>Writ.dx</w:t>
-      </w:r>
-      <w:proofErr w:type="spellEnd"/>
-      <w:r>
-        <w:rPr>
-          <w:rFonts w:asciiTheme="minorHAnsi" w:hAnsiTheme="minorHAnsi" w:cstheme="minorHAnsi"/>
-          <w:sz w:val="28"/>
-          <w:szCs w:val="28"/>
-        </w:rPr>
-        <w:t>.</w:t>
+        <w:t>.dx.</w:t>
       </w:r>
       <w:proofErr w:type="gramEnd"/>
       <w:r>
@@ -43003,14 +43180,14 @@
           <w:sz w:val="20"/>
           <w:szCs w:val="20"/>
         </w:rPr>
-        <w:t>There are also slight</w:t>
+        <w:t xml:space="preserve">There are </w:t>
       </w:r>
       <w:r>
         <w:rPr>
           <w:sz w:val="20"/>
           <w:szCs w:val="20"/>
         </w:rPr>
-        <w:t xml:space="preserve"> tweak</w:t>
+        <w:t>tweak</w:t>
       </w:r>
       <w:r>
         <w:rPr>
@@ -44300,6 +44477,13 @@
           <w:szCs w:val="20"/>
         </w:rPr>
         <w:t>, and any one of the AV-Writ</w:t>
+      </w:r>
+      <w:r>
+        <w:rPr>
+          <w:sz w:val="20"/>
+          <w:szCs w:val="20"/>
+        </w:rPr>
+        <w:t>-</w:t>
       </w:r>
       <w:proofErr w:type="gramStart"/>
       <w:r>
@@ -45434,13 +45618,19 @@
         <w:t>/</w:t>
       </w:r>
       <w:r>
-        <w:t xml:space="preserve"> folder on GitHub. All structures are pre-defined in lockstep with the binary files of the SDK. However, one major deviation is that the AV-</w:t>
-      </w:r>
-      <w:proofErr w:type="spellStart"/>
-      <w:r>
-        <w:t>Writ.dx</w:t>
-      </w:r>
-      <w:proofErr w:type="spellEnd"/>
+        <w:t xml:space="preserve"> folder on GitHub. All structures are pre-defined in lockstep with the binary files of the SDK. However, one major deviation is that the AV-Writ</w:t>
+      </w:r>
+      <w:r>
+        <w:t>-</w:t>
+      </w:r>
+      <w:proofErr w:type="gramStart"/>
+      <w:r>
+        <w:t>22</w:t>
+      </w:r>
+      <w:r>
+        <w:t>.dx</w:t>
+      </w:r>
+      <w:proofErr w:type="gramEnd"/>
       <w:r>
         <w:t xml:space="preserve"> file is segmented into 66 different structures (one for each book of the bible). </w:t>
       </w:r>
@@ -45532,13 +45722,19 @@
         <w:t>/</w:t>
       </w:r>
       <w:r>
-        <w:t xml:space="preserve"> folder on GitHub. All structures are pre-defined in lockstep with the binary files of the SDK. However, one major deviation is that the AV-</w:t>
-      </w:r>
-      <w:proofErr w:type="spellStart"/>
-      <w:r>
-        <w:t>Writ.dx</w:t>
-      </w:r>
-      <w:proofErr w:type="spellEnd"/>
+        <w:t xml:space="preserve"> folder on GitHub. All structures are pre-defined in lockstep with the binary files of the SDK. However, one major deviation is that the AV-Writ</w:t>
+      </w:r>
+      <w:r>
+        <w:t>-</w:t>
+      </w:r>
+      <w:proofErr w:type="gramStart"/>
+      <w:r>
+        <w:t>22</w:t>
+      </w:r>
+      <w:r>
+        <w:t>.dx</w:t>
+      </w:r>
+      <w:proofErr w:type="gramEnd"/>
       <w:r>
         <w:t xml:space="preserve"> file is segmented into 66 different structures (one for each book of the bible).</w:t>
       </w:r>
@@ -46072,17 +46268,31 @@
                 <w:sz w:val="36"/>
                 <w:szCs w:val="36"/>
               </w:rPr>
-              <w:t>AV-</w:t>
-            </w:r>
-            <w:proofErr w:type="spellStart"/>
+              <w:t>AV-Writ</w:t>
+            </w:r>
             <w:r>
               <w:rPr>
                 <w:sz w:val="36"/>
                 <w:szCs w:val="36"/>
               </w:rPr>
-              <w:t>Writ.dx</w:t>
-            </w:r>
-            <w:proofErr w:type="spellEnd"/>
+              <w:t>-</w:t>
+            </w:r>
+            <w:proofErr w:type="gramStart"/>
+            <w:r>
+              <w:rPr>
+                <w:sz w:val="36"/>
+                <w:szCs w:val="36"/>
+              </w:rPr>
+              <w:t>22</w:t>
+            </w:r>
+            <w:r>
+              <w:rPr>
+                <w:sz w:val="36"/>
+                <w:szCs w:val="36"/>
+              </w:rPr>
+              <w:t>.dx</w:t>
+            </w:r>
+            <w:proofErr w:type="gramEnd"/>
           </w:p>
         </w:tc>
         <w:tc>
@@ -46280,17 +46490,31 @@
                 <w:sz w:val="36"/>
                 <w:szCs w:val="36"/>
               </w:rPr>
-              <w:t>AV-</w:t>
-            </w:r>
-            <w:proofErr w:type="spellStart"/>
+              <w:t>AV-Book</w:t>
+            </w:r>
             <w:r>
               <w:rPr>
                 <w:sz w:val="36"/>
                 <w:szCs w:val="36"/>
               </w:rPr>
-              <w:t>Book.ix</w:t>
-            </w:r>
-            <w:proofErr w:type="spellEnd"/>
+              <w:t>-</w:t>
+            </w:r>
+            <w:proofErr w:type="gramStart"/>
+            <w:r>
+              <w:rPr>
+                <w:sz w:val="36"/>
+                <w:szCs w:val="36"/>
+              </w:rPr>
+              <w:t>50</w:t>
+            </w:r>
+            <w:r>
+              <w:rPr>
+                <w:sz w:val="36"/>
+                <w:szCs w:val="36"/>
+              </w:rPr>
+              <w:t>.ix</w:t>
+            </w:r>
+            <w:proofErr w:type="gramEnd"/>
           </w:p>
         </w:tc>
         <w:tc>
@@ -46388,17 +46612,31 @@
                 <w:sz w:val="36"/>
                 <w:szCs w:val="36"/>
               </w:rPr>
-              <w:t>AV-</w:t>
-            </w:r>
-            <w:proofErr w:type="spellStart"/>
+              <w:t>AV-Chapter</w:t>
+            </w:r>
             <w:r>
               <w:rPr>
                 <w:sz w:val="36"/>
                 <w:szCs w:val="36"/>
               </w:rPr>
-              <w:t>Chapter.ix</w:t>
-            </w:r>
-            <w:proofErr w:type="spellEnd"/>
+              <w:t>-</w:t>
+            </w:r>
+            <w:proofErr w:type="gramStart"/>
+            <w:r>
+              <w:rPr>
+                <w:sz w:val="36"/>
+                <w:szCs w:val="36"/>
+              </w:rPr>
+              <w:t>10</w:t>
+            </w:r>
+            <w:r>
+              <w:rPr>
+                <w:sz w:val="36"/>
+                <w:szCs w:val="36"/>
+              </w:rPr>
+              <w:t>.ix</w:t>
+            </w:r>
+            <w:proofErr w:type="gramEnd"/>
           </w:p>
         </w:tc>
         <w:tc>
@@ -47598,17 +47836,31 @@
                 <w:sz w:val="36"/>
                 <w:szCs w:val="36"/>
               </w:rPr>
-              <w:t>AV-</w:t>
-            </w:r>
-            <w:proofErr w:type="spellStart"/>
+              <w:t>AV-Writ</w:t>
+            </w:r>
             <w:r>
               <w:rPr>
                 <w:sz w:val="36"/>
                 <w:szCs w:val="36"/>
               </w:rPr>
-              <w:t>Writ.dx</w:t>
-            </w:r>
-            <w:proofErr w:type="spellEnd"/>
+              <w:t>-</w:t>
+            </w:r>
+            <w:proofErr w:type="gramStart"/>
+            <w:r>
+              <w:rPr>
+                <w:sz w:val="36"/>
+                <w:szCs w:val="36"/>
+              </w:rPr>
+              <w:t>22</w:t>
+            </w:r>
+            <w:r>
+              <w:rPr>
+                <w:sz w:val="36"/>
+                <w:szCs w:val="36"/>
+              </w:rPr>
+              <w:t>.dx</w:t>
+            </w:r>
+            <w:proofErr w:type="gramEnd"/>
           </w:p>
         </w:tc>
         <w:tc>
@@ -47782,17 +48034,31 @@
                 <w:sz w:val="36"/>
                 <w:szCs w:val="36"/>
               </w:rPr>
-              <w:t>AV-</w:t>
-            </w:r>
-            <w:proofErr w:type="spellStart"/>
+              <w:t>AV-Book</w:t>
+            </w:r>
             <w:r>
               <w:rPr>
                 <w:sz w:val="36"/>
                 <w:szCs w:val="36"/>
               </w:rPr>
-              <w:t>Book.ix</w:t>
-            </w:r>
-            <w:proofErr w:type="spellEnd"/>
+              <w:t>-</w:t>
+            </w:r>
+            <w:proofErr w:type="gramStart"/>
+            <w:r>
+              <w:rPr>
+                <w:sz w:val="36"/>
+                <w:szCs w:val="36"/>
+              </w:rPr>
+              <w:t>50</w:t>
+            </w:r>
+            <w:r>
+              <w:rPr>
+                <w:sz w:val="36"/>
+                <w:szCs w:val="36"/>
+              </w:rPr>
+              <w:t>.ix</w:t>
+            </w:r>
+            <w:proofErr w:type="gramEnd"/>
           </w:p>
         </w:tc>
         <w:tc>
@@ -47890,17 +48156,31 @@
                 <w:sz w:val="36"/>
                 <w:szCs w:val="36"/>
               </w:rPr>
-              <w:t>AV-</w:t>
-            </w:r>
-            <w:proofErr w:type="spellStart"/>
+              <w:t>AV-Chapter</w:t>
+            </w:r>
             <w:r>
               <w:rPr>
                 <w:sz w:val="36"/>
                 <w:szCs w:val="36"/>
               </w:rPr>
-              <w:t>Chapter.ix</w:t>
-            </w:r>
-            <w:proofErr w:type="spellEnd"/>
+              <w:t>-</w:t>
+            </w:r>
+            <w:proofErr w:type="gramStart"/>
+            <w:r>
+              <w:rPr>
+                <w:sz w:val="36"/>
+                <w:szCs w:val="36"/>
+              </w:rPr>
+              <w:t>10</w:t>
+            </w:r>
+            <w:r>
+              <w:rPr>
+                <w:sz w:val="36"/>
+                <w:szCs w:val="36"/>
+              </w:rPr>
+              <w:t>.ix</w:t>
+            </w:r>
+            <w:proofErr w:type="gramEnd"/>
           </w:p>
         </w:tc>
         <w:tc>

</xml_diff>